<commit_message>
Added Assert, Readme updated, ZoomPinch
</commit_message>
<xml_diff>
--- a/ReadMe.docx
+++ b/ReadMe.docx
@@ -3,27 +3,103 @@
 <w:document xmlns:wpc="http://schemas.microsoft.com/office/word/2010/wordprocessingCanvas" xmlns:cx="http://schemas.microsoft.com/office/drawing/2014/chartex" xmlns:cx1="http://schemas.microsoft.com/office/drawing/2015/9/8/chartex" xmlns:cx2="http://schemas.microsoft.com/office/drawing/2015/10/21/chartex" xmlns:cx3="http://schemas.microsoft.com/office/drawing/2016/5/9/chartex" xmlns:cx4="http://schemas.microsoft.com/office/drawing/2016/5/10/chartex" xmlns:cx5="http://schemas.microsoft.com/office/drawing/2016/5/11/chartex" xmlns:cx6="http://schemas.microsoft.com/office/drawing/2016/5/12/chartex" xmlns:cx7="http://schemas.microsoft.com/office/drawing/2016/5/13/chartex" xmlns:cx8="http://schemas.microsoft.com/office/drawing/2016/5/14/chartex" xmlns:mc="http://schemas.openxmlformats.org/markup-compatibility/2006" xmlns:aink="http://schemas.microsoft.com/office/drawing/2016/ink" xmlns:am3d="http://schemas.microsoft.com/office/drawing/2017/model3d" xmlns:o="urn:schemas-microsoft-com:office:office" xmlns:r="http://schemas.openxmlformats.org/officeDocument/2006/relationships" xmlns:m="http://schemas.openxmlformats.org/officeDocument/2006/math" xmlns:v="urn:schemas-microsoft-com:vml" xmlns:wp14="http://schemas.microsoft.com/office/word/2010/wordprocessingDrawing" xmlns:wp="http://schemas.openxmlformats.org/drawingml/2006/wordprocessingDrawing" xmlns:w10="urn:schemas-microsoft-com:office:word" xmlns:w="http://schemas.openxmlformats.org/wordprocessingml/2006/main" xmlns:w14="http://schemas.microsoft.com/office/word/2010/wordml" xmlns:w15="http://schemas.microsoft.com/office/word/2012/wordml" xmlns:w16cid="http://schemas.microsoft.com/office/word/2016/wordml/cid" xmlns:w16se="http://schemas.microsoft.com/office/word/2015/wordml/symex" xmlns:wpg="http://schemas.microsoft.com/office/word/2010/wordprocessingGroup" xmlns:wpi="http://schemas.microsoft.com/office/word/2010/wordprocessingInk" xmlns:wne="http://schemas.microsoft.com/office/word/2006/wordml" xmlns:wps="http://schemas.microsoft.com/office/word/2010/wordprocessingShape" mc:Ignorable="w14 w15 w16se w16cid wp14">
   <w:body>
     <w:p>
-      <w:bookmarkStart w:id="0" w:name="_GoBack"/>
-      <w:r>
-        <w:t>There are Four Packages:</w:t>
-      </w:r>
-    </w:p>
-    <w:p>
       <w:pPr>
         <w:pStyle w:val="ListParagraph"/>
         <w:numPr>
           <w:ilvl w:val="0"/>
-          <w:numId w:val="1"/>
+          <w:numId w:val="3"/>
         </w:numPr>
       </w:pPr>
-      <w:r>
-        <w:t xml:space="preserve">Generic Component – </w:t>
-      </w:r>
-      <w:r>
-        <w:t>Base. Class</w:t>
-      </w:r>
-      <w:r>
-        <w:t>, ExcelReadWrite.Class</w:t>
+      <w:bookmarkStart w:id="0" w:name="_GoBack"/>
+      <w:r>
+        <w:rPr>
+          <w:b/>
+          <w:u w:val="single"/>
+        </w:rPr>
+        <w:t>There are Four Packages:</w:t>
+      </w:r>
+      <w:r>
+        <w:rPr>
+          <w:b/>
+          <w:u w:val="single"/>
+        </w:rPr>
+        <w:br/>
+      </w:r>
+      <w:r>
+        <w:t xml:space="preserve">Generic Component – Base. Class, </w:t>
+      </w:r>
+      <w:proofErr w:type="spellStart"/>
+      <w:r>
+        <w:t>ExcelReadWrite.Class</w:t>
+      </w:r>
+      <w:proofErr w:type="spellEnd"/>
+      <w:r>
+        <w:br/>
+      </w:r>
+      <w:proofErr w:type="spellStart"/>
+      <w:r>
+        <w:t>PageObject</w:t>
+      </w:r>
+      <w:proofErr w:type="spellEnd"/>
+      <w:r>
+        <w:t xml:space="preserve"> Component – </w:t>
+      </w:r>
+      <w:proofErr w:type="spellStart"/>
+      <w:r>
+        <w:t>PageObjectSearch.class</w:t>
+      </w:r>
+      <w:proofErr w:type="spellEnd"/>
+      <w:r>
+        <w:t xml:space="preserve">, </w:t>
+      </w:r>
+      <w:proofErr w:type="spellStart"/>
+      <w:r>
+        <w:t>PageObjectCart.class</w:t>
+      </w:r>
+      <w:proofErr w:type="spellEnd"/>
+      <w:r>
+        <w:br/>
+      </w:r>
+      <w:proofErr w:type="spellStart"/>
+      <w:r>
+        <w:t>DataProvider</w:t>
+      </w:r>
+      <w:proofErr w:type="spellEnd"/>
+      <w:r>
+        <w:t xml:space="preserve"> Component – </w:t>
+      </w:r>
+      <w:proofErr w:type="spellStart"/>
+      <w:r>
+        <w:t>DataProviderSearch</w:t>
+      </w:r>
+      <w:proofErr w:type="spellEnd"/>
+      <w:r>
+        <w:t xml:space="preserve">. Class, </w:t>
+      </w:r>
+      <w:proofErr w:type="spellStart"/>
+      <w:r>
+        <w:t>DataProviderBuy.class</w:t>
+      </w:r>
+      <w:proofErr w:type="spellEnd"/>
+      <w:r>
+        <w:br/>
+        <w:t xml:space="preserve">Scenario Component – </w:t>
+      </w:r>
+      <w:proofErr w:type="spellStart"/>
+      <w:r>
+        <w:t>ScenarioSearch.class</w:t>
+      </w:r>
+      <w:proofErr w:type="spellEnd"/>
+      <w:r>
+        <w:t xml:space="preserve">, </w:t>
+      </w:r>
+      <w:proofErr w:type="spellStart"/>
+      <w:r>
+        <w:t>ScenarioBuy.class</w:t>
+      </w:r>
+      <w:proofErr w:type="spellEnd"/>
+      <w:r>
+        <w:t xml:space="preserve"> - (Driver class)</w:t>
       </w:r>
     </w:p>
     <w:p>
@@ -31,11 +107,61 @@
         <w:pStyle w:val="ListParagraph"/>
         <w:numPr>
           <w:ilvl w:val="0"/>
-          <w:numId w:val="1"/>
+          <w:numId w:val="3"/>
         </w:numPr>
-      </w:pPr>
-      <w:r>
-        <w:t>PageObject Component – PageObjectSearch.class, PageObjectCart.class</w:t>
+        <w:rPr>
+          <w:b/>
+          <w:u w:val="single"/>
+        </w:rPr>
+      </w:pPr>
+      <w:r>
+        <w:rPr>
+          <w:b/>
+          <w:u w:val="single"/>
+        </w:rPr>
+        <w:t>Details of the components:</w:t>
+      </w:r>
+    </w:p>
+    <w:p>
+      <w:pPr>
+        <w:pStyle w:val="ListParagraph"/>
+      </w:pPr>
+      <w:proofErr w:type="spellStart"/>
+      <w:r>
+        <w:t>DataProvider</w:t>
+      </w:r>
+      <w:proofErr w:type="spellEnd"/>
+      <w:r>
+        <w:t xml:space="preserve"> – To collect the data from excel sheet and pass it to the script</w:t>
+      </w:r>
+    </w:p>
+    <w:p>
+      <w:pPr>
+        <w:pStyle w:val="ListParagraph"/>
+      </w:pPr>
+      <w:proofErr w:type="spellStart"/>
+      <w:r>
+        <w:t>PageObject</w:t>
+      </w:r>
+      <w:proofErr w:type="spellEnd"/>
+      <w:r>
+        <w:t xml:space="preserve"> – To collect all the elements and put them in a method to perform action on those elements.</w:t>
+      </w:r>
+    </w:p>
+    <w:p>
+      <w:pPr>
+        <w:pStyle w:val="ListParagraph"/>
+      </w:pPr>
+      <w:r>
+        <w:t>Scenario – This is the driver class, where the first line of execution takes place.</w:t>
+      </w:r>
+    </w:p>
+    <w:p>
+      <w:pPr>
+        <w:pStyle w:val="ListParagraph"/>
+      </w:pPr>
+      <w:r>
+        <w:t>Generic – The classes in this will be used by other classes. This has the re-usable classes.</w:t>
       </w:r>
     </w:p>
     <w:p>
@@ -43,47 +169,958 @@
         <w:pStyle w:val="ListParagraph"/>
         <w:numPr>
           <w:ilvl w:val="0"/>
-          <w:numId w:val="1"/>
+          <w:numId w:val="3"/>
         </w:numPr>
-      </w:pPr>
-      <w:r>
-        <w:t>DataProvider Component – DataProviderSearch. Class, DataProviderBuy.class</w:t>
-      </w:r>
+        <w:rPr>
+          <w:b/>
+          <w:u w:val="single"/>
+        </w:rPr>
+      </w:pPr>
+      <w:r>
+        <w:rPr>
+          <w:b/>
+          <w:u w:val="single"/>
+        </w:rPr>
+        <w:t>Reports</w:t>
+      </w:r>
+      <w:r>
+        <w:rPr>
+          <w:b/>
+          <w:u w:val="single"/>
+        </w:rPr>
+        <w:t>:</w:t>
+      </w:r>
+      <w:r>
+        <w:rPr>
+          <w:b/>
+          <w:u w:val="single"/>
+        </w:rPr>
+        <w:br/>
+      </w:r>
+      <w:r>
+        <w:t>I have used Log4j report. And You can see the report in “automation.log” file</w:t>
+      </w:r>
+      <w:r>
+        <w:t xml:space="preserve"> </w:t>
+      </w:r>
+    </w:p>
+    <w:p>
+      <w:pPr>
+        <w:pStyle w:val="ListParagraph"/>
+      </w:pPr>
+      <w:r>
+        <w:t xml:space="preserve">Also, you can see the Log4j properties under </w:t>
+      </w:r>
+      <w:proofErr w:type="spellStart"/>
+      <w:r>
+        <w:t>src</w:t>
+      </w:r>
+      <w:proofErr w:type="spellEnd"/>
+      <w:r>
+        <w:t>/test/resource</w:t>
+      </w:r>
+    </w:p>
+    <w:p>
+      <w:pPr>
+        <w:pStyle w:val="ListParagraph"/>
+        <w:rPr>
+          <w:b/>
+          <w:u w:val="single"/>
+        </w:rPr>
+      </w:pPr>
+      <w:r>
+        <w:rPr>
+          <w:noProof/>
+        </w:rPr>
+        <w:drawing>
+          <wp:inline distT="0" distB="0" distL="0" distR="0" wp14:anchorId="207E5DB4" wp14:editId="37E0DE6B">
+            <wp:extent cx="3061504" cy="2629719"/>
+            <wp:effectExtent l="0" t="0" r="5715" b="0"/>
+            <wp:docPr id="1" name="Picture 1"/>
+            <wp:cNvGraphicFramePr>
+              <a:graphicFrameLocks xmlns:a="http://schemas.openxmlformats.org/drawingml/2006/main" noChangeAspect="1"/>
+            </wp:cNvGraphicFramePr>
+            <a:graphic xmlns:a="http://schemas.openxmlformats.org/drawingml/2006/main">
+              <a:graphicData uri="http://schemas.openxmlformats.org/drawingml/2006/picture">
+                <pic:pic xmlns:pic="http://schemas.openxmlformats.org/drawingml/2006/picture">
+                  <pic:nvPicPr>
+                    <pic:cNvPr id="1" name=""/>
+                    <pic:cNvPicPr/>
+                  </pic:nvPicPr>
+                  <pic:blipFill>
+                    <a:blip r:embed="rId5"/>
+                    <a:stretch>
+                      <a:fillRect/>
+                    </a:stretch>
+                  </pic:blipFill>
+                  <pic:spPr>
+                    <a:xfrm>
+                      <a:off x="0" y="0"/>
+                      <a:ext cx="3091432" cy="2655426"/>
+                    </a:xfrm>
+                    <a:prstGeom prst="rect">
+                      <a:avLst/>
+                    </a:prstGeom>
+                  </pic:spPr>
+                </pic:pic>
+              </a:graphicData>
+            </a:graphic>
+          </wp:inline>
+        </w:drawing>
+      </w:r>
+      <w:r>
+        <w:rPr>
+          <w:b/>
+          <w:u w:val="single"/>
+        </w:rPr>
+        <w:t xml:space="preserve"> </w:t>
+      </w:r>
+    </w:p>
+    <w:p>
+      <w:pPr>
+        <w:pStyle w:val="ListParagraph"/>
+        <w:rPr>
+          <w:b/>
+          <w:u w:val="single"/>
+        </w:rPr>
+      </w:pPr>
     </w:p>
     <w:p>
       <w:pPr>
         <w:pStyle w:val="ListParagraph"/>
         <w:numPr>
           <w:ilvl w:val="0"/>
-          <w:numId w:val="1"/>
+          <w:numId w:val="3"/>
         </w:numPr>
-      </w:pPr>
-      <w:r>
-        <w:t>Scenario Component – ScenarioSearch.class, ScenarioBuy.class - (Driver class)</w:t>
-      </w:r>
-    </w:p>
+        <w:rPr>
+          <w:b/>
+          <w:u w:val="single"/>
+        </w:rPr>
+      </w:pPr>
+      <w:r>
+        <w:rPr>
+          <w:b/>
+          <w:u w:val="single"/>
+        </w:rPr>
+        <w:t>XPath:</w:t>
+      </w:r>
+      <w:r>
+        <w:rPr>
+          <w:b/>
+          <w:u w:val="single"/>
+        </w:rPr>
+        <w:br/>
+      </w:r>
+      <w:r>
+        <w:rPr>
+          <w:rFonts w:ascii="Arial" w:hAnsi="Arial" w:cs="Arial"/>
+          <w:color w:val="000000"/>
+          <w:sz w:val="19"/>
+          <w:szCs w:val="19"/>
+          <w:shd w:val="clear" w:color="auto" w:fill="FFFFFF"/>
+        </w:rPr>
+        <w:t> I am using variables for the </w:t>
+      </w:r>
+      <w:proofErr w:type="spellStart"/>
+      <w:r>
+        <w:rPr>
+          <w:rFonts w:ascii="Arial" w:hAnsi="Arial" w:cs="Arial"/>
+          <w:color w:val="222222"/>
+          <w:sz w:val="19"/>
+          <w:szCs w:val="19"/>
+          <w:shd w:val="clear" w:color="auto" w:fill="FFFFFF"/>
+        </w:rPr>
+        <w:t>xpath</w:t>
+      </w:r>
+      <w:proofErr w:type="spellEnd"/>
+      <w:r>
+        <w:rPr>
+          <w:rFonts w:ascii="Arial" w:hAnsi="Arial" w:cs="Arial"/>
+          <w:color w:val="222222"/>
+          <w:sz w:val="19"/>
+          <w:szCs w:val="19"/>
+          <w:shd w:val="clear" w:color="auto" w:fill="FFFFFF"/>
+        </w:rPr>
+        <w:t>.</w:t>
+      </w:r>
+      <w:r>
+        <w:rPr>
+          <w:rFonts w:ascii="Arial" w:hAnsi="Arial" w:cs="Arial"/>
+          <w:color w:val="000000"/>
+          <w:sz w:val="19"/>
+          <w:szCs w:val="19"/>
+          <w:shd w:val="clear" w:color="auto" w:fill="FFFFFF"/>
+        </w:rPr>
+        <w:t> For example - The variable is in bold</w:t>
+      </w:r>
+      <w:r>
+        <w:rPr>
+          <w:rFonts w:ascii="Arial" w:hAnsi="Arial" w:cs="Arial"/>
+          <w:color w:val="000000"/>
+          <w:sz w:val="19"/>
+          <w:szCs w:val="19"/>
+          <w:shd w:val="clear" w:color="auto" w:fill="FFFFFF"/>
+        </w:rPr>
+        <w:br/>
+      </w:r>
+      <w:r>
+        <w:rPr>
+          <w:rFonts w:ascii="Consolas" w:hAnsi="Consolas" w:cs="Consolas"/>
+          <w:color w:val="000000"/>
+          <w:sz w:val="20"/>
+          <w:szCs w:val="20"/>
+        </w:rPr>
+        <w:tab/>
+      </w:r>
+    </w:p>
+    <w:p>
+      <w:pPr>
+        <w:autoSpaceDE w:val="0"/>
+        <w:autoSpaceDN w:val="0"/>
+        <w:adjustRightInd w:val="0"/>
+        <w:spacing w:after="0" w:line="240" w:lineRule="auto"/>
+        <w:rPr>
+          <w:rFonts w:ascii="Consolas" w:hAnsi="Consolas" w:cs="Consolas"/>
+          <w:sz w:val="20"/>
+          <w:szCs w:val="20"/>
+        </w:rPr>
+      </w:pPr>
+      <w:r>
+        <w:rPr>
+          <w:rFonts w:ascii="Consolas" w:hAnsi="Consolas" w:cs="Consolas"/>
+          <w:color w:val="646464"/>
+          <w:sz w:val="20"/>
+          <w:szCs w:val="20"/>
+        </w:rPr>
+        <w:t>@FindBy</w:t>
+      </w:r>
+      <w:r>
+        <w:rPr>
+          <w:rFonts w:ascii="Consolas" w:hAnsi="Consolas" w:cs="Consolas"/>
+          <w:color w:val="000000"/>
+          <w:sz w:val="20"/>
+          <w:szCs w:val="20"/>
+        </w:rPr>
+        <w:t>(xpath=</w:t>
+      </w:r>
+      <w:r>
+        <w:rPr>
+          <w:rFonts w:ascii="Consolas" w:hAnsi="Consolas" w:cs="Consolas"/>
+          <w:color w:val="2A00FF"/>
+          <w:sz w:val="20"/>
+          <w:szCs w:val="20"/>
+        </w:rPr>
+        <w:t>"//*[@text='Deliveryaddress</w:t>
+      </w:r>
+      <w:proofErr w:type="gramStart"/>
+      <w:r>
+        <w:rPr>
+          <w:rFonts w:ascii="Consolas" w:hAnsi="Consolas" w:cs="Consolas"/>
+          <w:color w:val="2A00FF"/>
+          <w:sz w:val="20"/>
+          <w:szCs w:val="20"/>
+        </w:rPr>
+        <w:t>'][</w:t>
+      </w:r>
+      <w:proofErr w:type="gramEnd"/>
+      <w:r>
+        <w:rPr>
+          <w:rFonts w:ascii="Consolas" w:hAnsi="Consolas" w:cs="Consolas"/>
+          <w:color w:val="2A00FF"/>
+          <w:sz w:val="20"/>
+          <w:szCs w:val="20"/>
+        </w:rPr>
+        <w:t>@index='0'][@class='android.view.View']"</w:t>
+      </w:r>
+      <w:r>
+        <w:rPr>
+          <w:rFonts w:ascii="Consolas" w:hAnsi="Consolas" w:cs="Consolas"/>
+          <w:color w:val="000000"/>
+          <w:sz w:val="20"/>
+          <w:szCs w:val="20"/>
+        </w:rPr>
+        <w:t>)</w:t>
+      </w:r>
+    </w:p>
+    <w:p>
+      <w:pPr>
+        <w:rPr>
+          <w:rFonts w:ascii="Consolas" w:hAnsi="Consolas" w:cs="Consolas"/>
+          <w:color w:val="000000"/>
+          <w:sz w:val="20"/>
+          <w:szCs w:val="20"/>
+        </w:rPr>
+      </w:pPr>
+      <w:r>
+        <w:rPr>
+          <w:rFonts w:ascii="Consolas" w:hAnsi="Consolas" w:cs="Consolas"/>
+          <w:b/>
+          <w:bCs/>
+          <w:color w:val="7F0055"/>
+          <w:sz w:val="20"/>
+          <w:szCs w:val="20"/>
+        </w:rPr>
+        <w:t>public</w:t>
+      </w:r>
+      <w:r>
+        <w:rPr>
+          <w:rFonts w:ascii="Consolas" w:hAnsi="Consolas" w:cs="Consolas"/>
+          <w:color w:val="000000"/>
+          <w:sz w:val="20"/>
+          <w:szCs w:val="20"/>
+        </w:rPr>
+        <w:t xml:space="preserve"> </w:t>
+      </w:r>
+      <w:proofErr w:type="spellStart"/>
+      <w:r>
+        <w:rPr>
+          <w:rFonts w:ascii="Consolas" w:hAnsi="Consolas" w:cs="Consolas"/>
+          <w:color w:val="000000"/>
+          <w:sz w:val="20"/>
+          <w:szCs w:val="20"/>
+        </w:rPr>
+        <w:t>WebElement</w:t>
+      </w:r>
+      <w:proofErr w:type="spellEnd"/>
+      <w:r>
+        <w:rPr>
+          <w:rFonts w:ascii="Consolas" w:hAnsi="Consolas" w:cs="Consolas"/>
+          <w:color w:val="000000"/>
+          <w:sz w:val="20"/>
+          <w:szCs w:val="20"/>
+        </w:rPr>
+        <w:t xml:space="preserve"> </w:t>
+      </w:r>
+      <w:proofErr w:type="spellStart"/>
+      <w:r>
+        <w:rPr>
+          <w:rFonts w:ascii="Consolas" w:hAnsi="Consolas" w:cs="Consolas"/>
+          <w:b/>
+          <w:color w:val="0000C0"/>
+          <w:sz w:val="20"/>
+          <w:szCs w:val="20"/>
+        </w:rPr>
+        <w:t>deliveryAddress</w:t>
+      </w:r>
+      <w:proofErr w:type="spellEnd"/>
+      <w:r>
+        <w:rPr>
+          <w:rFonts w:ascii="Consolas" w:hAnsi="Consolas" w:cs="Consolas"/>
+          <w:color w:val="000000"/>
+          <w:sz w:val="20"/>
+          <w:szCs w:val="20"/>
+        </w:rPr>
+        <w:t>;</w:t>
+      </w:r>
+    </w:p>
+    <w:p>
+      <w:pPr>
+        <w:rPr>
+          <w:rFonts w:ascii="Consolas" w:hAnsi="Consolas" w:cs="Consolas"/>
+          <w:color w:val="000000"/>
+          <w:sz w:val="20"/>
+          <w:szCs w:val="20"/>
+        </w:rPr>
+      </w:pPr>
+      <w:r>
+        <w:rPr>
+          <w:rFonts w:ascii="Consolas" w:hAnsi="Consolas" w:cs="Consolas"/>
+          <w:color w:val="000000"/>
+          <w:sz w:val="20"/>
+          <w:szCs w:val="20"/>
+        </w:rPr>
+        <w:t>//</w:t>
+      </w:r>
+      <w:r>
+        <w:rPr>
+          <w:rFonts w:ascii="Consolas" w:hAnsi="Consolas" w:cs="Consolas"/>
+          <w:color w:val="000000"/>
+          <w:sz w:val="20"/>
+          <w:szCs w:val="20"/>
+        </w:rPr>
+        <w:t>Another way to write the same code is</w:t>
+      </w:r>
+    </w:p>
+    <w:p>
+      <w:pPr>
+        <w:rPr>
+          <w:rFonts w:ascii="Consolas" w:hAnsi="Consolas" w:cs="Consolas"/>
+          <w:color w:val="000000"/>
+          <w:sz w:val="20"/>
+          <w:szCs w:val="20"/>
+        </w:rPr>
+      </w:pPr>
+      <w:proofErr w:type="spellStart"/>
+      <w:r>
+        <w:rPr>
+          <w:rFonts w:ascii="Consolas" w:hAnsi="Consolas" w:cs="Consolas"/>
+          <w:color w:val="646464"/>
+          <w:sz w:val="20"/>
+          <w:szCs w:val="20"/>
+        </w:rPr>
+        <w:t>WebElement</w:t>
+      </w:r>
+      <w:proofErr w:type="spellEnd"/>
+      <w:r>
+        <w:rPr>
+          <w:rFonts w:ascii="Consolas" w:hAnsi="Consolas" w:cs="Consolas"/>
+          <w:color w:val="646464"/>
+          <w:sz w:val="20"/>
+          <w:szCs w:val="20"/>
+        </w:rPr>
+        <w:t xml:space="preserve"> </w:t>
+      </w:r>
+      <w:proofErr w:type="spellStart"/>
+      <w:r>
+        <w:rPr>
+          <w:rFonts w:ascii="Consolas" w:hAnsi="Consolas" w:cs="Consolas"/>
+          <w:b/>
+          <w:color w:val="646464"/>
+          <w:sz w:val="20"/>
+          <w:szCs w:val="20"/>
+        </w:rPr>
+        <w:t>deliveryAddress</w:t>
+      </w:r>
+      <w:proofErr w:type="spellEnd"/>
+      <w:r>
+        <w:rPr>
+          <w:rFonts w:ascii="Consolas" w:hAnsi="Consolas" w:cs="Consolas"/>
+          <w:color w:val="646464"/>
+          <w:sz w:val="20"/>
+          <w:szCs w:val="20"/>
+        </w:rPr>
+        <w:t xml:space="preserve"> = FindBy</w:t>
+      </w:r>
+      <w:r>
+        <w:rPr>
+          <w:rFonts w:ascii="Consolas" w:hAnsi="Consolas" w:cs="Consolas"/>
+          <w:color w:val="000000"/>
+          <w:sz w:val="20"/>
+          <w:szCs w:val="20"/>
+        </w:rPr>
+        <w:t>(xpath=</w:t>
+      </w:r>
+      <w:r>
+        <w:rPr>
+          <w:rFonts w:ascii="Consolas" w:hAnsi="Consolas" w:cs="Consolas"/>
+          <w:color w:val="2A00FF"/>
+          <w:sz w:val="20"/>
+          <w:szCs w:val="20"/>
+        </w:rPr>
+        <w:t>"//*[@text='Deliveryaddress</w:t>
+      </w:r>
+      <w:proofErr w:type="gramStart"/>
+      <w:r>
+        <w:rPr>
+          <w:rFonts w:ascii="Consolas" w:hAnsi="Consolas" w:cs="Consolas"/>
+          <w:color w:val="2A00FF"/>
+          <w:sz w:val="20"/>
+          <w:szCs w:val="20"/>
+        </w:rPr>
+        <w:t>'][</w:t>
+      </w:r>
+      <w:proofErr w:type="gramEnd"/>
+      <w:r>
+        <w:rPr>
+          <w:rFonts w:ascii="Consolas" w:hAnsi="Consolas" w:cs="Consolas"/>
+          <w:color w:val="2A00FF"/>
+          <w:sz w:val="20"/>
+          <w:szCs w:val="20"/>
+        </w:rPr>
+        <w:t>@index='0'][@class='android.view.View']"</w:t>
+      </w:r>
+      <w:r>
+        <w:rPr>
+          <w:rFonts w:ascii="Consolas" w:hAnsi="Consolas" w:cs="Consolas"/>
+          <w:color w:val="000000"/>
+          <w:sz w:val="20"/>
+          <w:szCs w:val="20"/>
+        </w:rPr>
+        <w:t>);</w:t>
+      </w:r>
+    </w:p>
+    <w:p>
+      <w:pPr>
+        <w:pStyle w:val="ListParagraph"/>
+        <w:numPr>
+          <w:ilvl w:val="0"/>
+          <w:numId w:val="3"/>
+        </w:numPr>
+        <w:rPr>
+          <w:rFonts w:ascii="Consolas" w:hAnsi="Consolas" w:cs="Consolas"/>
+          <w:b/>
+          <w:color w:val="000000"/>
+          <w:sz w:val="20"/>
+          <w:szCs w:val="20"/>
+          <w:u w:val="single"/>
+        </w:rPr>
+      </w:pPr>
+      <w:r>
+        <w:rPr>
+          <w:rFonts w:ascii="Consolas" w:hAnsi="Consolas" w:cs="Consolas"/>
+          <w:b/>
+          <w:color w:val="000000"/>
+          <w:sz w:val="20"/>
+          <w:szCs w:val="20"/>
+          <w:u w:val="single"/>
+        </w:rPr>
+        <w:t>Avoid Hardcoding</w:t>
+      </w:r>
+      <w:r>
+        <w:rPr>
+          <w:rFonts w:ascii="Consolas" w:hAnsi="Consolas" w:cs="Consolas"/>
+          <w:b/>
+          <w:color w:val="000000"/>
+          <w:sz w:val="20"/>
+          <w:szCs w:val="20"/>
+          <w:u w:val="single"/>
+        </w:rPr>
+        <w:t>:</w:t>
+      </w:r>
+    </w:p>
+    <w:p>
+      <w:pPr>
+        <w:pStyle w:val="ListParagraph"/>
+        <w:rPr>
+          <w:rFonts w:ascii="Consolas" w:hAnsi="Consolas" w:cs="Consolas"/>
+          <w:color w:val="000000"/>
+          <w:sz w:val="20"/>
+          <w:szCs w:val="20"/>
+        </w:rPr>
+      </w:pPr>
+      <w:r>
+        <w:rPr>
+          <w:rFonts w:ascii="Consolas" w:hAnsi="Consolas" w:cs="Consolas"/>
+          <w:color w:val="000000"/>
+          <w:sz w:val="20"/>
+          <w:szCs w:val="20"/>
+        </w:rPr>
+        <w:t xml:space="preserve">I have just used in </w:t>
+      </w:r>
+      <w:proofErr w:type="gramStart"/>
+      <w:r>
+        <w:rPr>
+          <w:rFonts w:ascii="Consolas" w:hAnsi="Consolas" w:cs="Consolas"/>
+          <w:color w:val="000000"/>
+          <w:sz w:val="20"/>
+          <w:szCs w:val="20"/>
+        </w:rPr>
+        <w:t>rotate(</w:t>
+      </w:r>
+      <w:proofErr w:type="gramEnd"/>
+      <w:r>
+        <w:rPr>
+          <w:rFonts w:ascii="Consolas" w:hAnsi="Consolas" w:cs="Consolas"/>
+          <w:color w:val="000000"/>
+          <w:sz w:val="20"/>
+          <w:szCs w:val="20"/>
+        </w:rPr>
+        <w:t xml:space="preserve">) just to showcase that orientation can be </w:t>
+      </w:r>
+      <w:proofErr w:type="spellStart"/>
+      <w:r>
+        <w:rPr>
+          <w:rFonts w:ascii="Consolas" w:hAnsi="Consolas" w:cs="Consolas"/>
+          <w:color w:val="000000"/>
+          <w:sz w:val="20"/>
+          <w:szCs w:val="20"/>
+        </w:rPr>
+        <w:t>handled</w:t>
+      </w:r>
+      <w:r>
+        <w:rPr>
+          <w:rFonts w:ascii="Consolas" w:hAnsi="Consolas" w:cs="Consolas"/>
+          <w:color w:val="000000"/>
+          <w:sz w:val="20"/>
+          <w:szCs w:val="20"/>
+        </w:rPr>
+        <w:t>.</w:t>
+      </w:r>
+      <w:r>
+        <w:rPr>
+          <w:rFonts w:ascii="Consolas" w:hAnsi="Consolas" w:cs="Consolas"/>
+          <w:color w:val="000000"/>
+          <w:sz w:val="20"/>
+          <w:szCs w:val="20"/>
+        </w:rPr>
+        <w:t>If</w:t>
+      </w:r>
+      <w:proofErr w:type="spellEnd"/>
+      <w:r>
+        <w:rPr>
+          <w:rFonts w:ascii="Consolas" w:hAnsi="Consolas" w:cs="Consolas"/>
+          <w:color w:val="000000"/>
+          <w:sz w:val="20"/>
+          <w:szCs w:val="20"/>
+        </w:rPr>
+        <w:t xml:space="preserve"> I remove the sleep then it will happen very fast and the user will not be able to see the rotation. Rest of the places I have used Explicit Wait.</w:t>
+      </w:r>
+    </w:p>
+    <w:p>
+      <w:pPr>
+        <w:pStyle w:val="ListParagraph"/>
+        <w:rPr>
+          <w:rFonts w:ascii="Consolas" w:hAnsi="Consolas" w:cs="Consolas"/>
+          <w:color w:val="000000"/>
+          <w:sz w:val="20"/>
+          <w:szCs w:val="20"/>
+        </w:rPr>
+      </w:pPr>
+      <w:r>
+        <w:rPr>
+          <w:rFonts w:ascii="Consolas" w:hAnsi="Consolas" w:cs="Consolas"/>
+          <w:color w:val="000000"/>
+          <w:sz w:val="20"/>
+          <w:szCs w:val="20"/>
+        </w:rPr>
+        <w:t xml:space="preserve">Note # for explicit wait I need some element so that I can check if that element is loaded </w:t>
+      </w:r>
+      <w:proofErr w:type="gramStart"/>
+      <w:r>
+        <w:rPr>
+          <w:rFonts w:ascii="Consolas" w:hAnsi="Consolas" w:cs="Consolas"/>
+          <w:color w:val="000000"/>
+          <w:sz w:val="20"/>
+          <w:szCs w:val="20"/>
+        </w:rPr>
+        <w:t>but in such scenarios</w:t>
+      </w:r>
+      <w:proofErr w:type="gramEnd"/>
+      <w:r>
+        <w:rPr>
+          <w:rFonts w:ascii="Consolas" w:hAnsi="Consolas" w:cs="Consolas"/>
+          <w:color w:val="000000"/>
+          <w:sz w:val="20"/>
+          <w:szCs w:val="20"/>
+        </w:rPr>
+        <w:t xml:space="preserve"> where the image is already loaded, I wouldn’t be able to use this condition to wait for it to load.</w:t>
+      </w:r>
+    </w:p>
+    <w:p>
+      <w:pPr>
+        <w:pStyle w:val="ListParagraph"/>
+        <w:rPr>
+          <w:rFonts w:ascii="Consolas" w:hAnsi="Consolas" w:cs="Consolas"/>
+          <w:color w:val="000000"/>
+          <w:sz w:val="20"/>
+          <w:szCs w:val="20"/>
+        </w:rPr>
+      </w:pPr>
+    </w:p>
+    <w:p>
+      <w:pPr>
+        <w:pStyle w:val="ListParagraph"/>
+        <w:numPr>
+          <w:ilvl w:val="0"/>
+          <w:numId w:val="3"/>
+        </w:numPr>
+        <w:rPr>
+          <w:rFonts w:ascii="Consolas" w:hAnsi="Consolas" w:cs="Consolas"/>
+          <w:color w:val="000000"/>
+          <w:sz w:val="20"/>
+          <w:szCs w:val="20"/>
+        </w:rPr>
+      </w:pPr>
+      <w:r>
+        <w:rPr>
+          <w:rFonts w:ascii="Consolas" w:hAnsi="Consolas" w:cs="Consolas"/>
+          <w:b/>
+          <w:color w:val="000000"/>
+          <w:sz w:val="20"/>
+          <w:szCs w:val="20"/>
+          <w:u w:val="single"/>
+        </w:rPr>
+        <w:lastRenderedPageBreak/>
+        <w:t xml:space="preserve">Is the code compiled and </w:t>
+      </w:r>
+      <w:proofErr w:type="gramStart"/>
+      <w:r>
+        <w:rPr>
+          <w:rFonts w:ascii="Consolas" w:hAnsi="Consolas" w:cs="Consolas"/>
+          <w:b/>
+          <w:color w:val="000000"/>
+          <w:sz w:val="20"/>
+          <w:szCs w:val="20"/>
+          <w:u w:val="single"/>
+        </w:rPr>
+        <w:t>executed:</w:t>
+      </w:r>
+      <w:proofErr w:type="gramEnd"/>
+    </w:p>
+    <w:p>
+      <w:pPr>
+        <w:pStyle w:val="ListParagraph"/>
+        <w:rPr>
+          <w:rFonts w:ascii="Consolas" w:hAnsi="Consolas" w:cs="Consolas"/>
+          <w:color w:val="000000"/>
+          <w:sz w:val="20"/>
+          <w:szCs w:val="20"/>
+        </w:rPr>
+      </w:pPr>
+      <w:r>
+        <w:rPr>
+          <w:rFonts w:ascii="Consolas" w:hAnsi="Consolas" w:cs="Consolas"/>
+          <w:color w:val="000000"/>
+          <w:sz w:val="20"/>
+          <w:szCs w:val="20"/>
+        </w:rPr>
+        <w:t>Yes, its compiled and executed without any errors.</w:t>
+      </w:r>
+    </w:p>
+    <w:p>
+      <w:pPr>
+        <w:pStyle w:val="ListParagraph"/>
+        <w:rPr>
+          <w:rFonts w:ascii="Consolas" w:hAnsi="Consolas" w:cs="Consolas"/>
+          <w:color w:val="000000"/>
+          <w:sz w:val="20"/>
+          <w:szCs w:val="20"/>
+        </w:rPr>
+      </w:pPr>
+      <w:r>
+        <w:rPr>
+          <w:rFonts w:ascii="Consolas" w:hAnsi="Consolas" w:cs="Consolas"/>
+          <w:color w:val="000000"/>
+          <w:sz w:val="20"/>
+          <w:szCs w:val="20"/>
+        </w:rPr>
+        <w:t>You can see the log4j log which is named as automation.log.</w:t>
+      </w:r>
+      <w:r>
+        <w:rPr>
+          <w:rFonts w:ascii="Consolas" w:hAnsi="Consolas" w:cs="Consolas"/>
+          <w:color w:val="000000"/>
+          <w:sz w:val="20"/>
+          <w:szCs w:val="20"/>
+        </w:rPr>
+        <w:br/>
+      </w:r>
+    </w:p>
+    <w:p>
+      <w:pPr>
+        <w:pStyle w:val="ListParagraph"/>
+        <w:numPr>
+          <w:ilvl w:val="0"/>
+          <w:numId w:val="3"/>
+        </w:numPr>
+        <w:rPr>
+          <w:b/>
+          <w:u w:val="single"/>
+        </w:rPr>
+      </w:pPr>
+      <w:r>
+        <w:rPr>
+          <w:b/>
+          <w:u w:val="single"/>
+        </w:rPr>
+        <w:t xml:space="preserve">Gestures: Swipe, </w:t>
+      </w:r>
+      <w:r>
+        <w:rPr>
+          <w:b/>
+          <w:u w:val="single"/>
+        </w:rPr>
+        <w:t>Zoom, pinch, tap</w:t>
+      </w:r>
+    </w:p>
+    <w:p>
+      <w:pPr>
+        <w:pStyle w:val="ListParagraph"/>
+      </w:pPr>
+      <w:r>
+        <w:rPr>
+          <w:b/>
+        </w:rPr>
+        <w:t>Swipe</w:t>
+      </w:r>
+      <w:r>
+        <w:t xml:space="preserve"> – Implemented</w:t>
+      </w:r>
+      <w:r>
+        <w:br/>
+      </w:r>
+      <w:r>
+        <w:br/>
+      </w:r>
+      <w:r>
+        <w:rPr>
+          <w:b/>
+        </w:rPr>
+        <w:t>Tap</w:t>
+      </w:r>
+      <w:r>
+        <w:t xml:space="preserve"> – It is a simple method therefore didn’t implement it -  </w:t>
+      </w:r>
+    </w:p>
+    <w:p>
+      <w:pPr>
+        <w:pStyle w:val="ListParagraph"/>
+      </w:pPr>
+      <w:proofErr w:type="gramStart"/>
+      <w:r>
+        <w:t>driver.tap(</w:t>
+      </w:r>
+      <w:proofErr w:type="gramEnd"/>
+      <w:r>
+        <w:t xml:space="preserve">int fingers,WebElement el, time); </w:t>
+      </w:r>
+      <w:r>
+        <w:br/>
+      </w:r>
+      <w:r>
+        <w:br/>
+      </w:r>
+      <w:r>
+        <w:rPr>
+          <w:b/>
+        </w:rPr>
+        <w:t>Zoom &amp; Pinch</w:t>
+      </w:r>
+      <w:r>
+        <w:t xml:space="preserve"> – I have tried on eBay app but it doesn’t show on the screen.</w:t>
+      </w:r>
+    </w:p>
+    <w:p>
+      <w:pPr>
+        <w:pStyle w:val="ListParagraph"/>
+      </w:pPr>
+      <w:r>
+        <w:t xml:space="preserve">It’s a simple scenario – </w:t>
+      </w:r>
+      <w:proofErr w:type="spellStart"/>
+      <w:r>
+        <w:t>ebay</w:t>
+      </w:r>
+      <w:proofErr w:type="spellEnd"/>
+      <w:r>
+        <w:t xml:space="preserve"> search textbox&gt; enter search criteria and search for it&gt; click on the desired result item &gt; click on the small image to open the fullscreen &gt; here capture the image and perform zoom &amp; pinch. </w:t>
+      </w:r>
+    </w:p>
+    <w:p>
+      <w:pPr>
+        <w:pStyle w:val="ListParagraph"/>
+      </w:pPr>
+      <w:r>
+        <w:t>But there is a known issue with Android that it either doesn’t find the element or just skips the step of locating the element when it comes to a full screen image</w:t>
+      </w:r>
+      <w:r>
+        <w:t xml:space="preserve"> and this is not yet fixed for Android for Commercial apps</w:t>
+      </w:r>
+      <w:r>
+        <w:t xml:space="preserve">. I have tried with the other E-com apps like Flipkart and </w:t>
+      </w:r>
+      <w:proofErr w:type="spellStart"/>
+      <w:r>
+        <w:t>BuiltIn</w:t>
+      </w:r>
+      <w:proofErr w:type="spellEnd"/>
+      <w:r>
+        <w:t xml:space="preserve"> app like photo gallery and found the same result (i.e. it was not locating the element).</w:t>
+      </w:r>
+    </w:p>
+    <w:p>
+      <w:pPr>
+        <w:pStyle w:val="ListParagraph"/>
+      </w:pPr>
+      <w:r>
+        <w:t>https://github.com/appium/appium/issues/9491</w:t>
+      </w:r>
+    </w:p>
+    <w:p>
+      <w:pPr>
+        <w:pStyle w:val="ListParagraph"/>
+      </w:pPr>
+      <w:r>
+        <w:t xml:space="preserve">Then I tried it on an app which is a </w:t>
+      </w:r>
+      <w:r>
+        <w:t>scale image</w:t>
+      </w:r>
+      <w:r>
+        <w:t xml:space="preserve"> app specifically to perform zoom and pinch using </w:t>
+      </w:r>
+      <w:proofErr w:type="spellStart"/>
+      <w:r>
+        <w:t>TouchAction</w:t>
+      </w:r>
+      <w:proofErr w:type="spellEnd"/>
+      <w:r>
+        <w:t xml:space="preserve"> and </w:t>
+      </w:r>
+      <w:proofErr w:type="spellStart"/>
+      <w:r>
+        <w:t>MultiTouchAction</w:t>
+      </w:r>
+      <w:proofErr w:type="spellEnd"/>
+      <w:r>
+        <w:t xml:space="preserve"> and my same code worked fine over there.</w:t>
+      </w:r>
+    </w:p>
+    <w:p>
+      <w:pPr>
+        <w:pStyle w:val="ListParagraph"/>
+      </w:pPr>
+      <w:r>
+        <w:t>I am attaching my linear script separately called ZoomPinch.java</w:t>
+      </w:r>
+      <w:r>
+        <w:t xml:space="preserve"> for </w:t>
+      </w:r>
+      <w:proofErr w:type="spellStart"/>
+      <w:r>
+        <w:t>ebay</w:t>
+      </w:r>
+      <w:proofErr w:type="spellEnd"/>
+      <w:r>
+        <w:t xml:space="preserve"> app.</w:t>
+      </w:r>
+      <w:r>
+        <w:t xml:space="preserve"> Please have a look.</w:t>
+      </w:r>
+    </w:p>
+    <w:p>
+      <w:pPr>
+        <w:pStyle w:val="ListParagraph"/>
+      </w:pPr>
+    </w:p>
+    <w:p>
+      <w:pPr>
+        <w:pStyle w:val="ListParagraph"/>
+        <w:numPr>
+          <w:ilvl w:val="0"/>
+          <w:numId w:val="3"/>
+        </w:numPr>
+        <w:rPr>
+          <w:b/>
+          <w:u w:val="single"/>
+        </w:rPr>
+      </w:pPr>
+      <w:r>
+        <w:rPr>
+          <w:b/>
+          <w:u w:val="single"/>
+        </w:rPr>
+        <w:t>Assertion:</w:t>
+      </w:r>
+      <w:r>
+        <w:rPr>
+          <w:b/>
+          <w:u w:val="single"/>
+        </w:rPr>
+        <w:t xml:space="preserve"> </w:t>
+      </w:r>
+      <w:r>
+        <w:t xml:space="preserve">It </w:t>
+      </w:r>
+      <w:r>
+        <w:t xml:space="preserve">is </w:t>
+      </w:r>
+      <w:r>
+        <w:t>implemented now.</w:t>
+      </w:r>
+    </w:p>
+    <w:bookmarkEnd w:id="0"/>
     <w:p/>
-    <w:p>
-      <w:r>
-        <w:t>DataProvider – To collect the data from excel sheet and pass it to the script</w:t>
-      </w:r>
-    </w:p>
-    <w:p>
-      <w:r>
-        <w:t>PageObject – To collect all the elements and put them in a method to perform action on those elements.</w:t>
-      </w:r>
-    </w:p>
-    <w:p>
-      <w:r>
-        <w:t>Scenario – This is the driver class, where the first line of execution takes place.</w:t>
-      </w:r>
-    </w:p>
-    <w:p>
-      <w:r>
-        <w:t>Generic – The classes in this will be used by other classes. This has the re-usable classes.</w:t>
-      </w:r>
-      <w:bookmarkEnd w:id="0"/>
-    </w:p>
     <w:sectPr>
       <w:pgSz w:w="11906" w:h="16838"/>
       <w:pgMar w:top="1440" w:right="1440" w:bottom="1440" w:left="1440" w:header="708" w:footer="708" w:gutter="0"/>
@@ -97,6 +1134,297 @@
 <file path=word/numbering.xml><?xml version="1.0" encoding="utf-8"?>
 <w:numbering xmlns:wpc="http://schemas.microsoft.com/office/word/2010/wordprocessingCanvas" xmlns:cx="http://schemas.microsoft.com/office/drawing/2014/chartex" xmlns:cx1="http://schemas.microsoft.com/office/drawing/2015/9/8/chartex" xmlns:cx2="http://schemas.microsoft.com/office/drawing/2015/10/21/chartex" xmlns:cx3="http://schemas.microsoft.com/office/drawing/2016/5/9/chartex" xmlns:cx4="http://schemas.microsoft.com/office/drawing/2016/5/10/chartex" xmlns:cx5="http://schemas.microsoft.com/office/drawing/2016/5/11/chartex" xmlns:cx6="http://schemas.microsoft.com/office/drawing/2016/5/12/chartex" xmlns:cx7="http://schemas.microsoft.com/office/drawing/2016/5/13/chartex" xmlns:cx8="http://schemas.microsoft.com/office/drawing/2016/5/14/chartex" xmlns:mc="http://schemas.openxmlformats.org/markup-compatibility/2006" xmlns:aink="http://schemas.microsoft.com/office/drawing/2016/ink" xmlns:am3d="http://schemas.microsoft.com/office/drawing/2017/model3d" xmlns:o="urn:schemas-microsoft-com:office:office" xmlns:r="http://schemas.openxmlformats.org/officeDocument/2006/relationships" xmlns:m="http://schemas.openxmlformats.org/officeDocument/2006/math" xmlns:v="urn:schemas-microsoft-com:vml" xmlns:wp14="http://schemas.microsoft.com/office/word/2010/wordprocessingDrawing" xmlns:wp="http://schemas.openxmlformats.org/drawingml/2006/wordprocessingDrawing" xmlns:w10="urn:schemas-microsoft-com:office:word" xmlns:w="http://schemas.openxmlformats.org/wordprocessingml/2006/main" xmlns:w14="http://schemas.microsoft.com/office/word/2010/wordml" xmlns:w15="http://schemas.microsoft.com/office/word/2012/wordml" xmlns:w16cid="http://schemas.microsoft.com/office/word/2016/wordml/cid" xmlns:w16se="http://schemas.microsoft.com/office/word/2015/wordml/symex" xmlns:wpg="http://schemas.microsoft.com/office/word/2010/wordprocessingGroup" xmlns:wpi="http://schemas.microsoft.com/office/word/2010/wordprocessingInk" xmlns:wne="http://schemas.microsoft.com/office/word/2006/wordml" xmlns:wps="http://schemas.microsoft.com/office/word/2010/wordprocessingShape" mc:Ignorable="w14 w15 w16se w16cid wp14">
   <w:abstractNum w:abstractNumId="0" w15:restartNumberingAfterBreak="0">
+    <w:nsid w:val="14EB375D"/>
+    <w:multiLevelType w:val="hybridMultilevel"/>
+    <w:tmpl w:val="8474006A"/>
+    <w:lvl w:ilvl="0" w:tplc="0C09000F">
+      <w:start w:val="1"/>
+      <w:numFmt w:val="decimal"/>
+      <w:lvlText w:val="%1."/>
+      <w:lvlJc w:val="left"/>
+      <w:pPr>
+        <w:ind w:left="720" w:hanging="360"/>
+      </w:pPr>
+      <w:rPr>
+        <w:rFonts w:hint="default"/>
+      </w:rPr>
+    </w:lvl>
+    <w:lvl w:ilvl="1" w:tplc="0C090019" w:tentative="1">
+      <w:start w:val="1"/>
+      <w:numFmt w:val="lowerLetter"/>
+      <w:lvlText w:val="%2."/>
+      <w:lvlJc w:val="left"/>
+      <w:pPr>
+        <w:ind w:left="1440" w:hanging="360"/>
+      </w:pPr>
+    </w:lvl>
+    <w:lvl w:ilvl="2" w:tplc="0C09001B" w:tentative="1">
+      <w:start w:val="1"/>
+      <w:numFmt w:val="lowerRoman"/>
+      <w:lvlText w:val="%3."/>
+      <w:lvlJc w:val="right"/>
+      <w:pPr>
+        <w:ind w:left="2160" w:hanging="180"/>
+      </w:pPr>
+    </w:lvl>
+    <w:lvl w:ilvl="3" w:tplc="0C09000F" w:tentative="1">
+      <w:start w:val="1"/>
+      <w:numFmt w:val="decimal"/>
+      <w:lvlText w:val="%4."/>
+      <w:lvlJc w:val="left"/>
+      <w:pPr>
+        <w:ind w:left="2880" w:hanging="360"/>
+      </w:pPr>
+    </w:lvl>
+    <w:lvl w:ilvl="4" w:tplc="0C090019" w:tentative="1">
+      <w:start w:val="1"/>
+      <w:numFmt w:val="lowerLetter"/>
+      <w:lvlText w:val="%5."/>
+      <w:lvlJc w:val="left"/>
+      <w:pPr>
+        <w:ind w:left="3600" w:hanging="360"/>
+      </w:pPr>
+    </w:lvl>
+    <w:lvl w:ilvl="5" w:tplc="0C09001B" w:tentative="1">
+      <w:start w:val="1"/>
+      <w:numFmt w:val="lowerRoman"/>
+      <w:lvlText w:val="%6."/>
+      <w:lvlJc w:val="right"/>
+      <w:pPr>
+        <w:ind w:left="4320" w:hanging="180"/>
+      </w:pPr>
+    </w:lvl>
+    <w:lvl w:ilvl="6" w:tplc="0C09000F" w:tentative="1">
+      <w:start w:val="1"/>
+      <w:numFmt w:val="decimal"/>
+      <w:lvlText w:val="%7."/>
+      <w:lvlJc w:val="left"/>
+      <w:pPr>
+        <w:ind w:left="5040" w:hanging="360"/>
+      </w:pPr>
+    </w:lvl>
+    <w:lvl w:ilvl="7" w:tplc="0C090019" w:tentative="1">
+      <w:start w:val="1"/>
+      <w:numFmt w:val="lowerLetter"/>
+      <w:lvlText w:val="%8."/>
+      <w:lvlJc w:val="left"/>
+      <w:pPr>
+        <w:ind w:left="5760" w:hanging="360"/>
+      </w:pPr>
+    </w:lvl>
+    <w:lvl w:ilvl="8" w:tplc="0C09001B" w:tentative="1">
+      <w:start w:val="1"/>
+      <w:numFmt w:val="lowerRoman"/>
+      <w:lvlText w:val="%9."/>
+      <w:lvlJc w:val="right"/>
+      <w:pPr>
+        <w:ind w:left="6480" w:hanging="180"/>
+      </w:pPr>
+    </w:lvl>
+  </w:abstractNum>
+  <w:abstractNum w:abstractNumId="1" w15:restartNumberingAfterBreak="0">
+    <w:nsid w:val="2E4D043F"/>
+    <w:multiLevelType w:val="hybridMultilevel"/>
+    <w:tmpl w:val="16F63AE4"/>
+    <w:lvl w:ilvl="0" w:tplc="0C090001">
+      <w:start w:val="1"/>
+      <w:numFmt w:val="bullet"/>
+      <w:lvlText w:val=""/>
+      <w:lvlJc w:val="left"/>
+      <w:pPr>
+        <w:ind w:left="720" w:hanging="360"/>
+      </w:pPr>
+      <w:rPr>
+        <w:rFonts w:ascii="Symbol" w:hAnsi="Symbol" w:hint="default"/>
+      </w:rPr>
+    </w:lvl>
+    <w:lvl w:ilvl="1" w:tplc="0C090003" w:tentative="1">
+      <w:start w:val="1"/>
+      <w:numFmt w:val="bullet"/>
+      <w:lvlText w:val="o"/>
+      <w:lvlJc w:val="left"/>
+      <w:pPr>
+        <w:ind w:left="1440" w:hanging="360"/>
+      </w:pPr>
+      <w:rPr>
+        <w:rFonts w:ascii="Courier New" w:hAnsi="Courier New" w:cs="Courier New" w:hint="default"/>
+      </w:rPr>
+    </w:lvl>
+    <w:lvl w:ilvl="2" w:tplc="0C090005" w:tentative="1">
+      <w:start w:val="1"/>
+      <w:numFmt w:val="bullet"/>
+      <w:lvlText w:val=""/>
+      <w:lvlJc w:val="left"/>
+      <w:pPr>
+        <w:ind w:left="2160" w:hanging="360"/>
+      </w:pPr>
+      <w:rPr>
+        <w:rFonts w:ascii="Wingdings" w:hAnsi="Wingdings" w:hint="default"/>
+      </w:rPr>
+    </w:lvl>
+    <w:lvl w:ilvl="3" w:tplc="0C090001" w:tentative="1">
+      <w:start w:val="1"/>
+      <w:numFmt w:val="bullet"/>
+      <w:lvlText w:val=""/>
+      <w:lvlJc w:val="left"/>
+      <w:pPr>
+        <w:ind w:left="2880" w:hanging="360"/>
+      </w:pPr>
+      <w:rPr>
+        <w:rFonts w:ascii="Symbol" w:hAnsi="Symbol" w:hint="default"/>
+      </w:rPr>
+    </w:lvl>
+    <w:lvl w:ilvl="4" w:tplc="0C090003" w:tentative="1">
+      <w:start w:val="1"/>
+      <w:numFmt w:val="bullet"/>
+      <w:lvlText w:val="o"/>
+      <w:lvlJc w:val="left"/>
+      <w:pPr>
+        <w:ind w:left="3600" w:hanging="360"/>
+      </w:pPr>
+      <w:rPr>
+        <w:rFonts w:ascii="Courier New" w:hAnsi="Courier New" w:cs="Courier New" w:hint="default"/>
+      </w:rPr>
+    </w:lvl>
+    <w:lvl w:ilvl="5" w:tplc="0C090005" w:tentative="1">
+      <w:start w:val="1"/>
+      <w:numFmt w:val="bullet"/>
+      <w:lvlText w:val=""/>
+      <w:lvlJc w:val="left"/>
+      <w:pPr>
+        <w:ind w:left="4320" w:hanging="360"/>
+      </w:pPr>
+      <w:rPr>
+        <w:rFonts w:ascii="Wingdings" w:hAnsi="Wingdings" w:hint="default"/>
+      </w:rPr>
+    </w:lvl>
+    <w:lvl w:ilvl="6" w:tplc="0C090001" w:tentative="1">
+      <w:start w:val="1"/>
+      <w:numFmt w:val="bullet"/>
+      <w:lvlText w:val=""/>
+      <w:lvlJc w:val="left"/>
+      <w:pPr>
+        <w:ind w:left="5040" w:hanging="360"/>
+      </w:pPr>
+      <w:rPr>
+        <w:rFonts w:ascii="Symbol" w:hAnsi="Symbol" w:hint="default"/>
+      </w:rPr>
+    </w:lvl>
+    <w:lvl w:ilvl="7" w:tplc="0C090003" w:tentative="1">
+      <w:start w:val="1"/>
+      <w:numFmt w:val="bullet"/>
+      <w:lvlText w:val="o"/>
+      <w:lvlJc w:val="left"/>
+      <w:pPr>
+        <w:ind w:left="5760" w:hanging="360"/>
+      </w:pPr>
+      <w:rPr>
+        <w:rFonts w:ascii="Courier New" w:hAnsi="Courier New" w:cs="Courier New" w:hint="default"/>
+      </w:rPr>
+    </w:lvl>
+    <w:lvl w:ilvl="8" w:tplc="0C090005" w:tentative="1">
+      <w:start w:val="1"/>
+      <w:numFmt w:val="bullet"/>
+      <w:lvlText w:val=""/>
+      <w:lvlJc w:val="left"/>
+      <w:pPr>
+        <w:ind w:left="6480" w:hanging="360"/>
+      </w:pPr>
+      <w:rPr>
+        <w:rFonts w:ascii="Wingdings" w:hAnsi="Wingdings" w:hint="default"/>
+      </w:rPr>
+    </w:lvl>
+  </w:abstractNum>
+  <w:abstractNum w:abstractNumId="2" w15:restartNumberingAfterBreak="0">
+    <w:nsid w:val="2F2A1D8F"/>
+    <w:multiLevelType w:val="hybridMultilevel"/>
+    <w:tmpl w:val="8474006A"/>
+    <w:lvl w:ilvl="0" w:tplc="0C09000F">
+      <w:start w:val="1"/>
+      <w:numFmt w:val="decimal"/>
+      <w:lvlText w:val="%1."/>
+      <w:lvlJc w:val="left"/>
+      <w:pPr>
+        <w:ind w:left="720" w:hanging="360"/>
+      </w:pPr>
+      <w:rPr>
+        <w:rFonts w:hint="default"/>
+      </w:rPr>
+    </w:lvl>
+    <w:lvl w:ilvl="1" w:tplc="0C090019" w:tentative="1">
+      <w:start w:val="1"/>
+      <w:numFmt w:val="lowerLetter"/>
+      <w:lvlText w:val="%2."/>
+      <w:lvlJc w:val="left"/>
+      <w:pPr>
+        <w:ind w:left="1440" w:hanging="360"/>
+      </w:pPr>
+    </w:lvl>
+    <w:lvl w:ilvl="2" w:tplc="0C09001B" w:tentative="1">
+      <w:start w:val="1"/>
+      <w:numFmt w:val="lowerRoman"/>
+      <w:lvlText w:val="%3."/>
+      <w:lvlJc w:val="right"/>
+      <w:pPr>
+        <w:ind w:left="2160" w:hanging="180"/>
+      </w:pPr>
+    </w:lvl>
+    <w:lvl w:ilvl="3" w:tplc="0C09000F" w:tentative="1">
+      <w:start w:val="1"/>
+      <w:numFmt w:val="decimal"/>
+      <w:lvlText w:val="%4."/>
+      <w:lvlJc w:val="left"/>
+      <w:pPr>
+        <w:ind w:left="2880" w:hanging="360"/>
+      </w:pPr>
+    </w:lvl>
+    <w:lvl w:ilvl="4" w:tplc="0C090019" w:tentative="1">
+      <w:start w:val="1"/>
+      <w:numFmt w:val="lowerLetter"/>
+      <w:lvlText w:val="%5."/>
+      <w:lvlJc w:val="left"/>
+      <w:pPr>
+        <w:ind w:left="3600" w:hanging="360"/>
+      </w:pPr>
+    </w:lvl>
+    <w:lvl w:ilvl="5" w:tplc="0C09001B" w:tentative="1">
+      <w:start w:val="1"/>
+      <w:numFmt w:val="lowerRoman"/>
+      <w:lvlText w:val="%6."/>
+      <w:lvlJc w:val="right"/>
+      <w:pPr>
+        <w:ind w:left="4320" w:hanging="180"/>
+      </w:pPr>
+    </w:lvl>
+    <w:lvl w:ilvl="6" w:tplc="0C09000F" w:tentative="1">
+      <w:start w:val="1"/>
+      <w:numFmt w:val="decimal"/>
+      <w:lvlText w:val="%7."/>
+      <w:lvlJc w:val="left"/>
+      <w:pPr>
+        <w:ind w:left="5040" w:hanging="360"/>
+      </w:pPr>
+    </w:lvl>
+    <w:lvl w:ilvl="7" w:tplc="0C090019" w:tentative="1">
+      <w:start w:val="1"/>
+      <w:numFmt w:val="lowerLetter"/>
+      <w:lvlText w:val="%8."/>
+      <w:lvlJc w:val="left"/>
+      <w:pPr>
+        <w:ind w:left="5760" w:hanging="360"/>
+      </w:pPr>
+    </w:lvl>
+    <w:lvl w:ilvl="8" w:tplc="0C09001B" w:tentative="1">
+      <w:start w:val="1"/>
+      <w:numFmt w:val="lowerRoman"/>
+      <w:lvlText w:val="%9."/>
+      <w:lvlJc w:val="right"/>
+      <w:pPr>
+        <w:ind w:left="6480" w:hanging="180"/>
+      </w:pPr>
+    </w:lvl>
+  </w:abstractNum>
+  <w:abstractNum w:abstractNumId="3" w15:restartNumberingAfterBreak="0">
     <w:nsid w:val="78745AEC"/>
     <w:multiLevelType w:val="hybridMultilevel"/>
     <w:tmpl w:val="40C646D4"/>
@@ -186,6 +1514,15 @@
     </w:lvl>
   </w:abstractNum>
   <w:num w:numId="1">
+    <w:abstractNumId w:val="3"/>
+  </w:num>
+  <w:num w:numId="2">
+    <w:abstractNumId w:val="1"/>
+  </w:num>
+  <w:num w:numId="3">
+    <w:abstractNumId w:val="2"/>
+  </w:num>
+  <w:num w:numId="4">
     <w:abstractNumId w:val="0"/>
   </w:num>
 </w:numbering>

</xml_diff>

<commit_message>
added Assert, try catch finally block, Readme update, ZoomPinch
</commit_message>
<xml_diff>
--- a/ReadMe.docx
+++ b/ReadMe.docx
@@ -886,6 +886,47 @@
         </w:rPr>
         <w:t>You can see the log4j log which is named as automation.log.</w:t>
       </w:r>
+    </w:p>
+    <w:p>
+      <w:pPr>
+        <w:pStyle w:val="ListParagraph"/>
+        <w:rPr>
+          <w:rFonts w:ascii="Consolas" w:hAnsi="Consolas" w:cs="Consolas"/>
+          <w:color w:val="000000"/>
+          <w:sz w:val="20"/>
+          <w:szCs w:val="20"/>
+        </w:rPr>
+      </w:pPr>
+      <w:r>
+        <w:rPr>
+          <w:rFonts w:ascii="Consolas" w:hAnsi="Consolas" w:cs="Consolas"/>
+          <w:color w:val="000000"/>
+          <w:sz w:val="20"/>
+          <w:szCs w:val="20"/>
+        </w:rPr>
+        <w:t xml:space="preserve">I am attaching Appium logs as well, please have a look at </w:t>
+      </w:r>
+      <w:proofErr w:type="spellStart"/>
+      <w:r>
+        <w:rPr>
+          <w:rFonts w:ascii="Consolas" w:hAnsi="Consolas" w:cs="Consolas"/>
+          <w:b/>
+          <w:color w:val="000000"/>
+          <w:sz w:val="20"/>
+          <w:szCs w:val="20"/>
+        </w:rPr>
+        <w:t>AppiumConsolelog</w:t>
+      </w:r>
+      <w:proofErr w:type="spellEnd"/>
+      <w:r>
+        <w:rPr>
+          <w:rFonts w:ascii="Consolas" w:hAnsi="Consolas" w:cs="Consolas"/>
+          <w:color w:val="000000"/>
+          <w:sz w:val="20"/>
+          <w:szCs w:val="20"/>
+        </w:rPr>
+        <w:t xml:space="preserve"> folder.</w:t>
+      </w:r>
       <w:r>
         <w:rPr>
           <w:rFonts w:ascii="Consolas" w:hAnsi="Consolas" w:cs="Consolas"/>
@@ -1117,6 +1158,9 @@
       </w:r>
       <w:r>
         <w:t>implemented now.</w:t>
+      </w:r>
+      <w:r>
+        <w:t xml:space="preserve"> Try, catch and finally block added.</w:t>
       </w:r>
     </w:p>
     <w:bookmarkEnd w:id="0"/>

</xml_diff>

<commit_message>
Added Assert, try catch and finally block, Readme updated, ZoomPinch, TestNG Report
</commit_message>
<xml_diff>
--- a/ReadMe.docx
+++ b/ReadMe.docx
@@ -198,16 +198,23 @@
         <w:br/>
       </w:r>
       <w:r>
+        <w:t xml:space="preserve">a. </w:t>
+      </w:r>
+      <w:r>
+        <w:rPr>
+          <w:b/>
+        </w:rPr>
+        <w:t>Log4J reports</w:t>
+      </w:r>
+      <w:r>
+        <w:t xml:space="preserve"> -  </w:t>
+      </w:r>
+      <w:r>
         <w:t>I have used Log4j report. And You can see the report in “automation.log” file</w:t>
       </w:r>
       <w:r>
-        <w:t xml:space="preserve"> </w:t>
-      </w:r>
-    </w:p>
-    <w:p>
-      <w:pPr>
-        <w:pStyle w:val="ListParagraph"/>
-      </w:pPr>
+        <w:t xml:space="preserve">. </w:t>
+      </w:r>
       <w:r>
         <w:t xml:space="preserve">Also, you can see the Log4j properties under </w:t>
       </w:r>
@@ -279,6 +286,130 @@
     <w:p>
       <w:pPr>
         <w:pStyle w:val="ListParagraph"/>
+      </w:pPr>
+      <w:r>
+        <w:t xml:space="preserve">b. </w:t>
+      </w:r>
+      <w:r>
+        <w:rPr>
+          <w:b/>
+        </w:rPr>
+        <w:t>TestNG Reports</w:t>
+      </w:r>
+      <w:r>
+        <w:t xml:space="preserve"> – Please go to Reports folder </w:t>
+      </w:r>
+      <w:r>
+        <w:t xml:space="preserve">inside EbayFramework folder </w:t>
+      </w:r>
+      <w:r>
+        <w:t xml:space="preserve">and click on index.html to view the summary of </w:t>
+      </w:r>
+      <w:proofErr w:type="spellStart"/>
+      <w:r>
+        <w:t>testrun</w:t>
+      </w:r>
+      <w:proofErr w:type="spellEnd"/>
+      <w:r>
+        <w:t>.</w:t>
+      </w:r>
+      <w:r>
+        <w:br/>
+      </w:r>
+      <w:r>
+        <w:rPr>
+          <w:noProof/>
+        </w:rPr>
+        <w:drawing>
+          <wp:inline distT="0" distB="0" distL="0" distR="0" wp14:anchorId="530C6CC7" wp14:editId="2D14E6F0">
+            <wp:extent cx="5731510" cy="1578610"/>
+            <wp:effectExtent l="0" t="0" r="2540" b="2540"/>
+            <wp:docPr id="2" name="Picture 2"/>
+            <wp:cNvGraphicFramePr>
+              <a:graphicFrameLocks xmlns:a="http://schemas.openxmlformats.org/drawingml/2006/main" noChangeAspect="1"/>
+            </wp:cNvGraphicFramePr>
+            <a:graphic xmlns:a="http://schemas.openxmlformats.org/drawingml/2006/main">
+              <a:graphicData uri="http://schemas.openxmlformats.org/drawingml/2006/picture">
+                <pic:pic xmlns:pic="http://schemas.openxmlformats.org/drawingml/2006/picture">
+                  <pic:nvPicPr>
+                    <pic:cNvPr id="1" name=""/>
+                    <pic:cNvPicPr/>
+                  </pic:nvPicPr>
+                  <pic:blipFill>
+                    <a:blip r:embed="rId6"/>
+                    <a:stretch>
+                      <a:fillRect/>
+                    </a:stretch>
+                  </pic:blipFill>
+                  <pic:spPr>
+                    <a:xfrm>
+                      <a:off x="0" y="0"/>
+                      <a:ext cx="5731510" cy="1578610"/>
+                    </a:xfrm>
+                    <a:prstGeom prst="rect">
+                      <a:avLst/>
+                    </a:prstGeom>
+                  </pic:spPr>
+                </pic:pic>
+              </a:graphicData>
+            </a:graphic>
+          </wp:inline>
+        </w:drawing>
+      </w:r>
+    </w:p>
+    <w:p>
+      <w:pPr>
+        <w:pStyle w:val="ListParagraph"/>
+      </w:pPr>
+    </w:p>
+    <w:p>
+      <w:pPr>
+        <w:pStyle w:val="ListParagraph"/>
+        <w:rPr>
+          <w:b/>
+          <w:u w:val="single"/>
+        </w:rPr>
+      </w:pPr>
+    </w:p>
+    <w:p>
+      <w:pPr>
+        <w:pStyle w:val="ListParagraph"/>
+        <w:rPr>
+          <w:b/>
+          <w:u w:val="single"/>
+        </w:rPr>
+      </w:pPr>
+    </w:p>
+    <w:p>
+      <w:pPr>
+        <w:pStyle w:val="ListParagraph"/>
+        <w:rPr>
+          <w:b/>
+          <w:u w:val="single"/>
+        </w:rPr>
+      </w:pPr>
+    </w:p>
+    <w:p>
+      <w:pPr>
+        <w:pStyle w:val="ListParagraph"/>
+        <w:rPr>
+          <w:b/>
+          <w:u w:val="single"/>
+        </w:rPr>
+      </w:pPr>
+    </w:p>
+    <w:p>
+      <w:pPr>
+        <w:pStyle w:val="ListParagraph"/>
+        <w:rPr>
+          <w:b/>
+          <w:u w:val="single"/>
+        </w:rPr>
+      </w:pPr>
+    </w:p>
+    <w:p>
+      <w:pPr>
+        <w:pStyle w:val="ListParagraph"/>
         <w:rPr>
           <w:b/>
           <w:u w:val="single"/>
@@ -302,6 +433,7 @@
           <w:b/>
           <w:u w:val="single"/>
         </w:rPr>
+        <w:lastRenderedPageBreak/>
         <w:t>XPath:</w:t>
       </w:r>
       <w:r>
@@ -830,7 +962,6 @@
           <w:szCs w:val="20"/>
           <w:u w:val="single"/>
         </w:rPr>
-        <w:lastRenderedPageBreak/>
         <w:t xml:space="preserve">Is the code compiled and </w:t>
       </w:r>
       <w:proofErr w:type="gramStart"/>

</xml_diff>